<commit_message>
Add more exercises 10-Formulas-and-Functions
</commit_message>
<xml_diff>
--- a/Courses/Computer-Modeling-and-IT/Computer-Modeling-and-IT-6-Class/10-Formulas-and-Functions/10-Formulas-and-Functions-Exercises.docx
+++ b/Courses/Computer-Modeling-and-IT/Computer-Modeling-and-IT-6-Class/10-Formulas-and-Functions/10-Formulas-and-Functions-Exercises.docx
@@ -699,8 +699,6 @@
         </w:rPr>
         <w:t>MAX</w:t>
       </w:r>
-      <w:bookmarkStart w:id="0" w:name="_GoBack"/>
-      <w:bookmarkEnd w:id="0"/>
     </w:p>
     <w:p>
       <w:pPr>
@@ -845,6 +843,344 @@
           <w:lang w:val="bg-BG"/>
         </w:rPr>
         <w:t>.</w:t>
+      </w:r>
+    </w:p>
+    <w:p>
+      <w:pPr>
+        <w:pStyle w:val="Heading3"/>
+        <w:numPr>
+          <w:ilvl w:val="0"/>
+          <w:numId w:val="10"/>
+        </w:numPr>
+        <w:ind w:left="426" w:hanging="426"/>
+        <w:rPr>
+          <w:lang w:val="bg-BG"/>
+        </w:rPr>
+      </w:pPr>
+      <w:r>
+        <w:rPr>
+          <w:lang w:val="bg-BG"/>
+        </w:rPr>
+        <w:t>Справка с НИМХ</w:t>
+      </w:r>
+    </w:p>
+    <w:p>
+      <w:pPr>
+        <w:rPr>
+          <w:lang w:val="bg-BG"/>
+        </w:rPr>
+      </w:pPr>
+      <w:r>
+        <w:rPr>
+          <w:lang w:val="bg-BG"/>
+        </w:rPr>
+        <w:t xml:space="preserve">Константин има задача да </w:t>
+      </w:r>
+      <w:r>
+        <w:rPr>
+          <w:b/>
+          <w:lang w:val="bg-BG"/>
+        </w:rPr>
+        <w:t>измерва температурата</w:t>
+      </w:r>
+      <w:r>
+        <w:rPr>
+          <w:lang w:val="bg-BG"/>
+        </w:rPr>
+        <w:t xml:space="preserve"> в неговия квартал</w:t>
+      </w:r>
+      <w:r>
+        <w:rPr>
+          <w:lang w:val="bg-BG"/>
+        </w:rPr>
+        <w:t xml:space="preserve"> през периода </w:t>
+      </w:r>
+      <w:r>
+        <w:rPr>
+          <w:b/>
+          <w:lang w:val="bg-BG"/>
+        </w:rPr>
+        <w:t>10.10 – 10.11 2023г</w:t>
+      </w:r>
+      <w:r>
+        <w:rPr>
+          <w:lang w:val="bg-BG"/>
+        </w:rPr>
+        <w:t xml:space="preserve">. </w:t>
+      </w:r>
+      <w:r>
+        <w:rPr>
+          <w:lang w:val="bg-BG"/>
+        </w:rPr>
+        <w:t xml:space="preserve">Отворете файла </w:t>
+      </w:r>
+      <w:r>
+        <w:rPr>
+          <w:b/>
+        </w:rPr>
+        <w:t>temperature</w:t>
+      </w:r>
+      <w:r>
+        <w:rPr>
+          <w:b/>
+          <w:lang w:val="bg-BG"/>
+        </w:rPr>
+        <w:t>.</w:t>
+      </w:r>
+      <w:proofErr w:type="spellStart"/>
+      <w:r>
+        <w:rPr>
+          <w:b/>
+        </w:rPr>
+        <w:t>xlsx</w:t>
+      </w:r>
+      <w:proofErr w:type="spellEnd"/>
+      <w:r>
+        <w:rPr>
+          <w:lang w:val="bg-BG"/>
+        </w:rPr>
+        <w:t xml:space="preserve"> </w:t>
+      </w:r>
+      <w:r>
+        <w:rPr>
+          <w:lang w:val="bg-BG"/>
+        </w:rPr>
+        <w:t xml:space="preserve">в папката </w:t>
+      </w:r>
+      <w:r>
+        <w:rPr>
+          <w:b/>
+        </w:rPr>
+        <w:t>Resources</w:t>
+      </w:r>
+      <w:r>
+        <w:rPr>
+          <w:lang w:val="bg-BG"/>
+        </w:rPr>
+        <w:t xml:space="preserve"> и</w:t>
+      </w:r>
+      <w:r>
+        <w:rPr>
+          <w:lang w:val="bg-BG"/>
+        </w:rPr>
+        <w:t xml:space="preserve"> </w:t>
+      </w:r>
+      <w:r>
+        <w:rPr>
+          <w:b/>
+          <w:lang w:val="bg-BG"/>
+        </w:rPr>
+        <w:t>съпоставете</w:t>
+      </w:r>
+      <w:r>
+        <w:rPr>
+          <w:b/>
+          <w:lang w:val="bg-BG"/>
+        </w:rPr>
+        <w:t xml:space="preserve"> данните</w:t>
+      </w:r>
+      <w:r>
+        <w:rPr>
+          <w:lang w:val="bg-BG"/>
+        </w:rPr>
+        <w:t xml:space="preserve"> като направите</w:t>
+      </w:r>
+      <w:r>
+        <w:rPr>
+          <w:lang w:val="bg-BG"/>
+        </w:rPr>
+        <w:t xml:space="preserve"> следните </w:t>
+      </w:r>
+      <w:r>
+        <w:rPr>
+          <w:b/>
+          <w:lang w:val="bg-BG"/>
+        </w:rPr>
+        <w:t>изчисления</w:t>
+      </w:r>
+      <w:r>
+        <w:rPr>
+          <w:lang w:val="bg-BG"/>
+        </w:rPr>
+        <w:t xml:space="preserve"> в </w:t>
+      </w:r>
+      <w:r>
+        <w:rPr>
+          <w:lang w:val="bg-BG"/>
+        </w:rPr>
+        <w:t>обозначените клетки</w:t>
+      </w:r>
+      <w:r>
+        <w:rPr>
+          <w:lang w:val="bg-BG"/>
+        </w:rPr>
+        <w:t>:</w:t>
+      </w:r>
+    </w:p>
+    <w:p>
+      <w:pPr>
+        <w:pStyle w:val="ListParagraph"/>
+        <w:numPr>
+          <w:ilvl w:val="0"/>
+          <w:numId w:val="12"/>
+        </w:numPr>
+        <w:rPr>
+          <w:lang w:val="bg-BG"/>
+        </w:rPr>
+      </w:pPr>
+      <w:r>
+        <w:rPr>
+          <w:b/>
+          <w:lang w:val="bg-BG"/>
+        </w:rPr>
+        <w:t xml:space="preserve">Средна </w:t>
+      </w:r>
+      <w:r>
+        <w:rPr>
+          <w:lang w:val="bg-BG"/>
+        </w:rPr>
+        <w:t>температура</w:t>
+      </w:r>
+      <w:r>
+        <w:rPr>
+          <w:lang w:val="bg-BG"/>
+        </w:rPr>
+        <w:t xml:space="preserve"> за целия период </w:t>
+      </w:r>
+      <w:bookmarkStart w:id="0" w:name="_GoBack"/>
+      <w:bookmarkEnd w:id="0"/>
+    </w:p>
+    <w:p>
+      <w:pPr>
+        <w:pStyle w:val="ListParagraph"/>
+        <w:numPr>
+          <w:ilvl w:val="0"/>
+          <w:numId w:val="12"/>
+        </w:numPr>
+        <w:rPr>
+          <w:lang w:val="bg-BG"/>
+        </w:rPr>
+      </w:pPr>
+      <w:r>
+        <w:rPr>
+          <w:b/>
+          <w:lang w:val="bg-BG"/>
+        </w:rPr>
+        <w:t>Максималната</w:t>
+      </w:r>
+      <w:r>
+        <w:rPr>
+          <w:lang w:val="bg-BG"/>
+        </w:rPr>
+        <w:t xml:space="preserve"> температура </w:t>
+      </w:r>
+    </w:p>
+    <w:p>
+      <w:pPr>
+        <w:pStyle w:val="ListParagraph"/>
+        <w:numPr>
+          <w:ilvl w:val="0"/>
+          <w:numId w:val="12"/>
+        </w:numPr>
+        <w:rPr>
+          <w:lang w:val="bg-BG"/>
+        </w:rPr>
+      </w:pPr>
+      <w:r>
+        <w:rPr>
+          <w:b/>
+          <w:lang w:val="bg-BG"/>
+        </w:rPr>
+        <w:t>Минимална</w:t>
+      </w:r>
+      <w:r>
+        <w:rPr>
+          <w:lang w:val="bg-BG"/>
+        </w:rPr>
+        <w:t xml:space="preserve"> температура</w:t>
+      </w:r>
+    </w:p>
+    <w:p>
+      <w:pPr>
+        <w:pStyle w:val="ListParagraph"/>
+        <w:numPr>
+          <w:ilvl w:val="0"/>
+          <w:numId w:val="12"/>
+        </w:numPr>
+        <w:rPr>
+          <w:b/>
+          <w:lang w:val="bg-BG"/>
+        </w:rPr>
+      </w:pPr>
+      <w:r>
+        <w:rPr>
+          <w:b/>
+          <w:lang w:val="bg-BG"/>
+        </w:rPr>
+        <w:t>Температурната аплитуда</w:t>
+      </w:r>
+    </w:p>
+    <w:p>
+      <w:pPr>
+        <w:pStyle w:val="ListParagraph"/>
+        <w:numPr>
+          <w:ilvl w:val="1"/>
+          <w:numId w:val="12"/>
+        </w:numPr>
+        <w:rPr>
+          <w:lang w:val="bg-BG"/>
+        </w:rPr>
+      </w:pPr>
+      <w:r>
+        <w:rPr>
+          <w:lang w:val="bg-BG"/>
+        </w:rPr>
+        <w:t>Температурната аплитуда</w:t>
+      </w:r>
+      <w:r>
+        <w:rPr>
+          <w:lang w:val="bg-BG"/>
+        </w:rPr>
+        <w:t xml:space="preserve"> = Максимална температура – Минимална температура</w:t>
+      </w:r>
+    </w:p>
+    <w:p>
+      <w:pPr>
+        <w:rPr>
+          <w:lang w:val="bg-BG"/>
+        </w:rPr>
+      </w:pPr>
+      <w:r>
+        <w:rPr>
+          <w:lang w:val="bg-BG"/>
+        </w:rPr>
+        <w:t xml:space="preserve">Има ли </w:t>
+      </w:r>
+      <w:r>
+        <w:rPr>
+          <w:b/>
+          <w:lang w:val="bg-BG"/>
+        </w:rPr>
+        <w:t>значителни разминавания</w:t>
+      </w:r>
+      <w:r>
+        <w:rPr>
+          <w:lang w:val="bg-BG"/>
+        </w:rPr>
+        <w:t xml:space="preserve"> между данните от личните измервания на Константин и данните от </w:t>
+      </w:r>
+      <w:r>
+        <w:rPr>
+          <w:b/>
+          <w:lang w:val="bg-BG"/>
+        </w:rPr>
+        <w:t>НИМХ</w:t>
+      </w:r>
+      <w:r>
+        <w:rPr>
+          <w:lang w:val="bg-BG"/>
+        </w:rPr>
+        <w:t>?</w:t>
       </w:r>
     </w:p>
     <w:sectPr>
@@ -2154,6 +2490,119 @@
     </w:lvl>
   </w:abstractNum>
   <w:abstractNum w:abstractNumId="1" w15:restartNumberingAfterBreak="0">
+    <w:nsid w:val="156C7C92"/>
+    <w:multiLevelType w:val="hybridMultilevel"/>
+    <w:tmpl w:val="7FF8AED4"/>
+    <w:lvl w:ilvl="0" w:tplc="04090001">
+      <w:start w:val="1"/>
+      <w:numFmt w:val="bullet"/>
+      <w:lvlText w:val=""/>
+      <w:lvlJc w:val="left"/>
+      <w:pPr>
+        <w:ind w:left="720" w:hanging="360"/>
+      </w:pPr>
+      <w:rPr>
+        <w:rFonts w:ascii="Symbol" w:hAnsi="Symbol" w:hint="default"/>
+      </w:rPr>
+    </w:lvl>
+    <w:lvl w:ilvl="1" w:tplc="04090003">
+      <w:start w:val="1"/>
+      <w:numFmt w:val="bullet"/>
+      <w:lvlText w:val="o"/>
+      <w:lvlJc w:val="left"/>
+      <w:pPr>
+        <w:ind w:left="1440" w:hanging="360"/>
+      </w:pPr>
+      <w:rPr>
+        <w:rFonts w:ascii="Courier New" w:hAnsi="Courier New" w:cs="Courier New" w:hint="default"/>
+      </w:rPr>
+    </w:lvl>
+    <w:lvl w:ilvl="2" w:tplc="04090005">
+      <w:start w:val="1"/>
+      <w:numFmt w:val="bullet"/>
+      <w:lvlText w:val=""/>
+      <w:lvlJc w:val="left"/>
+      <w:pPr>
+        <w:ind w:left="2160" w:hanging="360"/>
+      </w:pPr>
+      <w:rPr>
+        <w:rFonts w:ascii="Wingdings" w:hAnsi="Wingdings" w:hint="default"/>
+      </w:rPr>
+    </w:lvl>
+    <w:lvl w:ilvl="3" w:tplc="04090001" w:tentative="1">
+      <w:start w:val="1"/>
+      <w:numFmt w:val="bullet"/>
+      <w:lvlText w:val=""/>
+      <w:lvlJc w:val="left"/>
+      <w:pPr>
+        <w:ind w:left="2880" w:hanging="360"/>
+      </w:pPr>
+      <w:rPr>
+        <w:rFonts w:ascii="Symbol" w:hAnsi="Symbol" w:hint="default"/>
+      </w:rPr>
+    </w:lvl>
+    <w:lvl w:ilvl="4" w:tplc="04090003" w:tentative="1">
+      <w:start w:val="1"/>
+      <w:numFmt w:val="bullet"/>
+      <w:lvlText w:val="o"/>
+      <w:lvlJc w:val="left"/>
+      <w:pPr>
+        <w:ind w:left="3600" w:hanging="360"/>
+      </w:pPr>
+      <w:rPr>
+        <w:rFonts w:ascii="Courier New" w:hAnsi="Courier New" w:cs="Courier New" w:hint="default"/>
+      </w:rPr>
+    </w:lvl>
+    <w:lvl w:ilvl="5" w:tplc="04090005" w:tentative="1">
+      <w:start w:val="1"/>
+      <w:numFmt w:val="bullet"/>
+      <w:lvlText w:val=""/>
+      <w:lvlJc w:val="left"/>
+      <w:pPr>
+        <w:ind w:left="4320" w:hanging="360"/>
+      </w:pPr>
+      <w:rPr>
+        <w:rFonts w:ascii="Wingdings" w:hAnsi="Wingdings" w:hint="default"/>
+      </w:rPr>
+    </w:lvl>
+    <w:lvl w:ilvl="6" w:tplc="04090001" w:tentative="1">
+      <w:start w:val="1"/>
+      <w:numFmt w:val="bullet"/>
+      <w:lvlText w:val=""/>
+      <w:lvlJc w:val="left"/>
+      <w:pPr>
+        <w:ind w:left="5040" w:hanging="360"/>
+      </w:pPr>
+      <w:rPr>
+        <w:rFonts w:ascii="Symbol" w:hAnsi="Symbol" w:hint="default"/>
+      </w:rPr>
+    </w:lvl>
+    <w:lvl w:ilvl="7" w:tplc="04090003" w:tentative="1">
+      <w:start w:val="1"/>
+      <w:numFmt w:val="bullet"/>
+      <w:lvlText w:val="o"/>
+      <w:lvlJc w:val="left"/>
+      <w:pPr>
+        <w:ind w:left="5760" w:hanging="360"/>
+      </w:pPr>
+      <w:rPr>
+        <w:rFonts w:ascii="Courier New" w:hAnsi="Courier New" w:cs="Courier New" w:hint="default"/>
+      </w:rPr>
+    </w:lvl>
+    <w:lvl w:ilvl="8" w:tplc="04090005" w:tentative="1">
+      <w:start w:val="1"/>
+      <w:numFmt w:val="bullet"/>
+      <w:lvlText w:val=""/>
+      <w:lvlJc w:val="left"/>
+      <w:pPr>
+        <w:ind w:left="6480" w:hanging="360"/>
+      </w:pPr>
+      <w:rPr>
+        <w:rFonts w:ascii="Wingdings" w:hAnsi="Wingdings" w:hint="default"/>
+      </w:rPr>
+    </w:lvl>
+  </w:abstractNum>
+  <w:abstractNum w:abstractNumId="2" w15:restartNumberingAfterBreak="0">
     <w:nsid w:val="461E208F"/>
     <w:multiLevelType w:val="hybridMultilevel"/>
     <w:tmpl w:val="8F16BF5C"/>
@@ -2266,7 +2715,7 @@
       </w:rPr>
     </w:lvl>
   </w:abstractNum>
-  <w:abstractNum w:abstractNumId="2" w15:restartNumberingAfterBreak="0">
+  <w:abstractNum w:abstractNumId="3" w15:restartNumberingAfterBreak="0">
     <w:nsid w:val="4B9714E3"/>
     <w:multiLevelType w:val="hybridMultilevel"/>
     <w:tmpl w:val="ED42A8AE"/>
@@ -2379,7 +2828,7 @@
       </w:rPr>
     </w:lvl>
   </w:abstractNum>
-  <w:abstractNum w:abstractNumId="3" w15:restartNumberingAfterBreak="0">
+  <w:abstractNum w:abstractNumId="4" w15:restartNumberingAfterBreak="0">
     <w:nsid w:val="57603782"/>
     <w:multiLevelType w:val="hybridMultilevel"/>
     <w:tmpl w:val="89588016"/>
@@ -2492,7 +2941,7 @@
       </w:rPr>
     </w:lvl>
   </w:abstractNum>
-  <w:abstractNum w:abstractNumId="4" w15:restartNumberingAfterBreak="0">
+  <w:abstractNum w:abstractNumId="5" w15:restartNumberingAfterBreak="0">
     <w:nsid w:val="5CB55E9D"/>
     <w:multiLevelType w:val="hybridMultilevel"/>
     <w:tmpl w:val="9CD2D584"/>
@@ -2578,10 +3027,10 @@
       </w:pPr>
     </w:lvl>
   </w:abstractNum>
-  <w:abstractNum w:abstractNumId="5" w15:restartNumberingAfterBreak="0">
+  <w:abstractNum w:abstractNumId="6" w15:restartNumberingAfterBreak="0">
     <w:nsid w:val="62A34279"/>
     <w:multiLevelType w:val="hybridMultilevel"/>
-    <w:tmpl w:val="9C88A152"/>
+    <w:tmpl w:val="E772C5B2"/>
     <w:lvl w:ilvl="0" w:tplc="0409000F">
       <w:start w:val="1"/>
       <w:numFmt w:val="decimal"/>
@@ -2664,7 +3113,7 @@
       </w:pPr>
     </w:lvl>
   </w:abstractNum>
-  <w:abstractNum w:abstractNumId="6" w15:restartNumberingAfterBreak="0">
+  <w:abstractNum w:abstractNumId="7" w15:restartNumberingAfterBreak="0">
     <w:nsid w:val="6FF8580A"/>
     <w:multiLevelType w:val="hybridMultilevel"/>
     <w:tmpl w:val="880EF39C"/>
@@ -2777,7 +3226,7 @@
       </w:rPr>
     </w:lvl>
   </w:abstractNum>
-  <w:abstractNum w:abstractNumId="7" w15:restartNumberingAfterBreak="0">
+  <w:abstractNum w:abstractNumId="8" w15:restartNumberingAfterBreak="0">
     <w:nsid w:val="700367F3"/>
     <w:multiLevelType w:val="hybridMultilevel"/>
     <w:tmpl w:val="234EE356"/>
@@ -2863,7 +3312,7 @@
       </w:pPr>
     </w:lvl>
   </w:abstractNum>
-  <w:abstractNum w:abstractNumId="8" w15:restartNumberingAfterBreak="0">
+  <w:abstractNum w:abstractNumId="9" w15:restartNumberingAfterBreak="0">
     <w:nsid w:val="75296740"/>
     <w:multiLevelType w:val="hybridMultilevel"/>
     <w:tmpl w:val="9FDE888C"/>
@@ -2976,7 +3425,7 @@
       </w:rPr>
     </w:lvl>
   </w:abstractNum>
-  <w:abstractNum w:abstractNumId="9" w15:restartNumberingAfterBreak="0">
+  <w:abstractNum w:abstractNumId="10" w15:restartNumberingAfterBreak="0">
     <w:nsid w:val="75563C36"/>
     <w:multiLevelType w:val="hybridMultilevel"/>
     <w:tmpl w:val="38AEB968"/>
@@ -3062,7 +3511,7 @@
       </w:pPr>
     </w:lvl>
   </w:abstractNum>
-  <w:abstractNum w:abstractNumId="10" w15:restartNumberingAfterBreak="0">
+  <w:abstractNum w:abstractNumId="11" w15:restartNumberingAfterBreak="0">
     <w:nsid w:val="7AE627C2"/>
     <w:multiLevelType w:val="hybridMultilevel"/>
     <w:tmpl w:val="D6E838F8"/>
@@ -3179,34 +3628,37 @@
     <w:abstractNumId w:val="0"/>
   </w:num>
   <w:num w:numId="2">
+    <w:abstractNumId w:val="8"/>
+  </w:num>
+  <w:num w:numId="3">
+    <w:abstractNumId w:val="10"/>
+  </w:num>
+  <w:num w:numId="4">
+    <w:abstractNumId w:val="11"/>
+  </w:num>
+  <w:num w:numId="5">
+    <w:abstractNumId w:val="5"/>
+  </w:num>
+  <w:num w:numId="6">
     <w:abstractNumId w:val="7"/>
   </w:num>
-  <w:num w:numId="3">
+  <w:num w:numId="7">
+    <w:abstractNumId w:val="3"/>
+  </w:num>
+  <w:num w:numId="8">
+    <w:abstractNumId w:val="2"/>
+  </w:num>
+  <w:num w:numId="9">
     <w:abstractNumId w:val="9"/>
   </w:num>
-  <w:num w:numId="4">
-    <w:abstractNumId w:val="10"/>
+  <w:num w:numId="10">
+    <w:abstractNumId w:val="6"/>
   </w:num>
-  <w:num w:numId="5">
+  <w:num w:numId="11">
     <w:abstractNumId w:val="4"/>
   </w:num>
-  <w:num w:numId="6">
-    <w:abstractNumId w:val="6"/>
-  </w:num>
-  <w:num w:numId="7">
-    <w:abstractNumId w:val="2"/>
-  </w:num>
-  <w:num w:numId="8">
+  <w:num w:numId="12">
     <w:abstractNumId w:val="1"/>
-  </w:num>
-  <w:num w:numId="9">
-    <w:abstractNumId w:val="8"/>
-  </w:num>
-  <w:num w:numId="10">
-    <w:abstractNumId w:val="5"/>
-  </w:num>
-  <w:num w:numId="11">
-    <w:abstractNumId w:val="3"/>
   </w:num>
   <w:numIdMacAtCleanup w:val="4"/>
 </w:numbering>
@@ -4344,7 +4796,7 @@
 </file>
 
 <file path=customXml/itemProps1.xml><?xml version="1.0" encoding="utf-8"?>
-<ds:datastoreItem xmlns:ds="http://schemas.openxmlformats.org/officeDocument/2006/customXml" ds:itemID="{86731540-F82B-4B3F-B606-D796BE2B5EC2}">
+<ds:datastoreItem xmlns:ds="http://schemas.openxmlformats.org/officeDocument/2006/customXml" ds:itemID="{C91993BE-7E8C-4C97-AAC5-0D6DD9E6E641}">
   <ds:schemaRefs>
     <ds:schemaRef ds:uri="http://schemas.openxmlformats.org/officeDocument/2006/bibliography"/>
   </ds:schemaRefs>

</xml_diff>

<commit_message>
Minor updates and additions
</commit_message>
<xml_diff>
--- a/Courses/Computer-Modeling-and-IT/Computer-Modeling-and-IT-6-Class/10-Formulas-and-Functions/10-Formulas-and-Functions-Exercises.docx
+++ b/Courses/Computer-Modeling-and-IT/Computer-Modeling-and-IT-6-Class/10-Formulas-and-Functions/10-Formulas-and-Functions-Exercises.docx
@@ -1,6 +1,6 @@
 
 <file path=word/document.xml><?xml version="1.0" encoding="utf-8"?>
-<w:document xmlns:wpc="http://schemas.microsoft.com/office/word/2010/wordprocessingCanvas" xmlns:cx="http://schemas.microsoft.com/office/drawing/2014/chartex" xmlns:cx1="http://schemas.microsoft.com/office/drawing/2015/9/8/chartex" xmlns:mc="http://schemas.openxmlformats.org/markup-compatibility/2006" xmlns:o="urn:schemas-microsoft-com:office:office" xmlns:r="http://schemas.openxmlformats.org/officeDocument/2006/relationships" xmlns:m="http://schemas.openxmlformats.org/officeDocument/2006/math" xmlns:v="urn:schemas-microsoft-com:vml" xmlns:wp14="http://schemas.microsoft.com/office/word/2010/wordprocessingDrawing" xmlns:wp="http://schemas.openxmlformats.org/drawingml/2006/wordprocessingDrawing" xmlns:w10="urn:schemas-microsoft-com:office:word" xmlns:w="http://schemas.openxmlformats.org/wordprocessingml/2006/main" xmlns:w14="http://schemas.microsoft.com/office/word/2010/wordml" xmlns:w15="http://schemas.microsoft.com/office/word/2012/wordml" xmlns:w16se="http://schemas.microsoft.com/office/word/2015/wordml/symex" xmlns:wpg="http://schemas.microsoft.com/office/word/2010/wordprocessingGroup" xmlns:wpi="http://schemas.microsoft.com/office/word/2010/wordprocessingInk" xmlns:wne="http://schemas.microsoft.com/office/word/2006/wordml" xmlns:wps="http://schemas.microsoft.com/office/word/2010/wordprocessingShape" mc:Ignorable="w14 w15 w16se wp14">
+<w:document xmlns:wpc="http://schemas.microsoft.com/office/word/2010/wordprocessingCanvas" xmlns:cx="http://schemas.microsoft.com/office/drawing/2014/chartex" xmlns:cx1="http://schemas.microsoft.com/office/drawing/2015/9/8/chartex" xmlns:cx2="http://schemas.microsoft.com/office/drawing/2015/10/21/chartex" xmlns:cx3="http://schemas.microsoft.com/office/drawing/2016/5/9/chartex" xmlns:cx4="http://schemas.microsoft.com/office/drawing/2016/5/10/chartex" xmlns:cx5="http://schemas.microsoft.com/office/drawing/2016/5/11/chartex" xmlns:cx6="http://schemas.microsoft.com/office/drawing/2016/5/12/chartex" xmlns:cx7="http://schemas.microsoft.com/office/drawing/2016/5/13/chartex" xmlns:cx8="http://schemas.microsoft.com/office/drawing/2016/5/14/chartex" xmlns:mc="http://schemas.openxmlformats.org/markup-compatibility/2006" xmlns:aink="http://schemas.microsoft.com/office/drawing/2016/ink" xmlns:am3d="http://schemas.microsoft.com/office/drawing/2017/model3d" xmlns:o="urn:schemas-microsoft-com:office:office" xmlns:oel="http://schemas.microsoft.com/office/2019/extlst" xmlns:r="http://schemas.openxmlformats.org/officeDocument/2006/relationships" xmlns:m="http://schemas.openxmlformats.org/officeDocument/2006/math" xmlns:v="urn:schemas-microsoft-com:vml" xmlns:wp14="http://schemas.microsoft.com/office/word/2010/wordprocessingDrawing" xmlns:wp="http://schemas.openxmlformats.org/drawingml/2006/wordprocessingDrawing" xmlns:w10="urn:schemas-microsoft-com:office:word" xmlns:w="http://schemas.openxmlformats.org/wordprocessingml/2006/main" xmlns:w14="http://schemas.microsoft.com/office/word/2010/wordml" xmlns:w15="http://schemas.microsoft.com/office/word/2012/wordml" xmlns:w16cex="http://schemas.microsoft.com/office/word/2018/wordml/cex" xmlns:w16cid="http://schemas.microsoft.com/office/word/2016/wordml/cid" xmlns:w16="http://schemas.microsoft.com/office/word/2018/wordml" xmlns:w16sdtdh="http://schemas.microsoft.com/office/word/2020/wordml/sdtdatahash" xmlns:w16se="http://schemas.microsoft.com/office/word/2015/wordml/symex" xmlns:wpg="http://schemas.microsoft.com/office/word/2010/wordprocessingGroup" xmlns:wpi="http://schemas.microsoft.com/office/word/2010/wordprocessingInk" xmlns:wne="http://schemas.microsoft.com/office/word/2006/wordml" xmlns:wps="http://schemas.microsoft.com/office/word/2010/wordprocessingShape" mc:Ignorable="w14 w15 w16se w16cid w16 w16cex w16sdtdh wp14">
   <w:body>
     <w:p>
       <w:pPr>
@@ -52,7 +52,7 @@
           <w:noProof/>
         </w:rPr>
         <w:drawing>
-          <wp:inline distT="0" distB="0" distL="0" distR="0" wp14:anchorId="5D1D7169" wp14:editId="0F72E48B">
+          <wp:inline distT="0" distB="0" distL="0" distR="0" wp14:anchorId="5D1D7169" wp14:editId="600B1270">
             <wp:extent cx="897075" cy="402336"/>
             <wp:effectExtent l="0" t="0" r="0" b="0"/>
             <wp:docPr id="5" name="Picture 4"/>
@@ -247,13 +247,27 @@
           <w:b/>
           <w:lang w:val="bg-BG"/>
         </w:rPr>
-        <w:t>Избойте</w:t>
-      </w:r>
-      <w:r>
-        <w:rPr>
-          <w:lang w:val="bg-BG"/>
-        </w:rPr>
-        <w:t xml:space="preserve">, колкото можете повече </w:t>
+        <w:t>Изб</w:t>
+      </w:r>
+      <w:r>
+        <w:rPr>
+          <w:b/>
+          <w:lang w:val="bg-BG"/>
+        </w:rPr>
+        <w:t>р</w:t>
+      </w:r>
+      <w:r>
+        <w:rPr>
+          <w:b/>
+          <w:lang w:val="bg-BG"/>
+        </w:rPr>
+        <w:t>ойте</w:t>
+      </w:r>
+      <w:r>
+        <w:rPr>
+          <w:lang w:val="bg-BG"/>
+        </w:rPr>
+        <w:t xml:space="preserve"> колкото можете повече </w:t>
       </w:r>
       <w:r>
         <w:rPr>
@@ -305,6 +319,20 @@
       </w:r>
       <w:r>
         <w:rPr>
+          <w:b/>
+          <w:lang w:val="bg-BG"/>
+        </w:rPr>
+        <w:t xml:space="preserve"> </w:t>
+      </w:r>
+      <w:r>
+        <w:rPr>
+          <w:bCs/>
+          <w:lang w:val="bg-BG"/>
+        </w:rPr>
+        <w:t>на функция</w:t>
+      </w:r>
+      <w:r>
+        <w:rPr>
           <w:lang w:val="bg-BG"/>
         </w:rPr>
         <w:t>?</w:t>
@@ -365,7 +393,19 @@
         <w:rPr>
           <w:lang w:val="bg-BG"/>
         </w:rPr>
-        <w:t xml:space="preserve"> за формула или функция?</w:t>
+        <w:t xml:space="preserve"> </w:t>
+      </w:r>
+      <w:r>
+        <w:rPr>
+          <w:lang w:val="bg-BG"/>
+        </w:rPr>
+        <w:t>на</w:t>
+      </w:r>
+      <w:r>
+        <w:rPr>
+          <w:lang w:val="bg-BG"/>
+        </w:rPr>
+        <w:t xml:space="preserve"> функция?</w:t>
       </w:r>
     </w:p>
     <w:p>
@@ -428,14 +468,12 @@
         </w:rPr>
         <w:t>_</w:t>
       </w:r>
-      <w:proofErr w:type="spellStart"/>
       <w:r>
         <w:rPr>
           <w:b/>
         </w:rPr>
         <w:t>kartof</w:t>
       </w:r>
-      <w:proofErr w:type="spellEnd"/>
       <w:r>
         <w:rPr>
           <w:b/>
@@ -443,14 +481,12 @@
         </w:rPr>
         <w:t>.</w:t>
       </w:r>
-      <w:proofErr w:type="spellStart"/>
       <w:r>
         <w:rPr>
           <w:b/>
         </w:rPr>
         <w:t>xlsx</w:t>
       </w:r>
-      <w:proofErr w:type="spellEnd"/>
       <w:r>
         <w:rPr>
           <w:lang w:val="bg-BG"/>
@@ -479,32 +515,31 @@
         <w:rPr>
           <w:lang w:val="bg-BG"/>
         </w:rPr>
-        <w:t xml:space="preserve">Вътре има таблица с продукти налични в магазин. Вашата задача е да извършите </w:t>
-      </w:r>
-      <w:r>
-        <w:rPr>
-          <w:lang w:val="bg-BG"/>
-        </w:rPr>
-        <w:t>следните</w:t>
-      </w:r>
-      <w:r>
-        <w:rPr>
-          <w:lang w:val="bg-BG"/>
-        </w:rPr>
-        <w:t xml:space="preserve"> </w:t>
-      </w:r>
-      <w:r>
-        <w:rPr>
-          <w:b/>
-          <w:lang w:val="bg-BG"/>
-        </w:rPr>
-        <w:t>изчисления</w:t>
-      </w:r>
-      <w:r>
-        <w:rPr>
-          <w:lang w:val="bg-BG"/>
-        </w:rPr>
-        <w:t xml:space="preserve"> за магазина:</w:t>
+        <w:t>Вътре има таблица с продукти</w:t>
+      </w:r>
+      <w:r>
+        <w:rPr>
+          <w:lang w:val="bg-BG"/>
+        </w:rPr>
+        <w:t>,</w:t>
+      </w:r>
+      <w:r>
+        <w:rPr>
+          <w:lang w:val="bg-BG"/>
+        </w:rPr>
+        <w:t xml:space="preserve"> налични в магазин. Вашата задача е да </w:t>
+      </w:r>
+      <w:r>
+        <w:rPr>
+          <w:lang w:val="bg-BG"/>
+        </w:rPr>
+        <w:t>намерите</w:t>
+      </w:r>
+      <w:r>
+        <w:rPr>
+          <w:lang w:val="bg-BG"/>
+        </w:rPr>
+        <w:t>:</w:t>
       </w:r>
     </w:p>
     <w:p>
@@ -520,16 +555,17 @@
       </w:pPr>
       <w:r>
         <w:rPr>
-          <w:lang w:val="bg-BG"/>
-        </w:rPr>
-        <w:t xml:space="preserve">Сметнете </w:t>
-      </w:r>
-      <w:r>
-        <w:rPr>
-          <w:b/>
-          <w:lang w:val="bg-BG"/>
-        </w:rPr>
-        <w:t>цената</w:t>
+          <w:b/>
+          <w:lang w:val="bg-BG"/>
+        </w:rPr>
+        <w:t>Ц</w:t>
+      </w:r>
+      <w:r>
+        <w:rPr>
+          <w:b/>
+          <w:lang w:val="bg-BG"/>
+        </w:rPr>
+        <w:t>ената</w:t>
       </w:r>
       <w:r>
         <w:rPr>
@@ -617,7 +653,25 @@
         <w:rPr>
           <w:lang w:val="bg-BG"/>
         </w:rPr>
-        <w:t xml:space="preserve">Да намерите продукта, който ще му изтече </w:t>
+        <w:t>П</w:t>
+      </w:r>
+      <w:r>
+        <w:rPr>
+          <w:lang w:val="bg-BG"/>
+        </w:rPr>
+        <w:t>родукта,</w:t>
+      </w:r>
+      <w:r>
+        <w:rPr>
+          <w:lang w:val="bg-BG"/>
+        </w:rPr>
+        <w:t xml:space="preserve"> на</w:t>
+      </w:r>
+      <w:r>
+        <w:rPr>
+          <w:lang w:val="bg-BG"/>
+        </w:rPr>
+        <w:t xml:space="preserve"> който ще му изтече </w:t>
       </w:r>
       <w:r>
         <w:rPr>
@@ -660,7 +714,13 @@
         <w:rPr>
           <w:lang w:val="bg-BG"/>
         </w:rPr>
-        <w:t xml:space="preserve">Намете цената на </w:t>
+        <w:t>Ц</w:t>
+      </w:r>
+      <w:r>
+        <w:rPr>
+          <w:lang w:val="bg-BG"/>
+        </w:rPr>
+        <w:t xml:space="preserve">ената на </w:t>
       </w:r>
       <w:r>
         <w:rPr>
@@ -716,7 +776,21 @@
           <w:b/>
           <w:lang w:val="bg-BG"/>
         </w:rPr>
-        <w:t>Средна цена</w:t>
+        <w:t>Средна</w:t>
+      </w:r>
+      <w:r>
+        <w:rPr>
+          <w:b/>
+          <w:lang w:val="bg-BG"/>
+        </w:rPr>
+        <w:t>та</w:t>
+      </w:r>
+      <w:r>
+        <w:rPr>
+          <w:b/>
+          <w:lang w:val="bg-BG"/>
+        </w:rPr>
+        <w:t xml:space="preserve"> цена</w:t>
       </w:r>
       <w:r>
         <w:rPr>
@@ -741,7 +815,33 @@
         <w:rPr>
           <w:lang w:val="bg-BG"/>
         </w:rPr>
-        <w:t>Не забравяйте да дадете тип на клетките, за да покаже данните в желания от вас формат</w:t>
+        <w:t xml:space="preserve">Не забравяйте да дадете </w:t>
+      </w:r>
+      <w:r>
+        <w:rPr>
+          <w:b/>
+          <w:bCs/>
+          <w:lang w:val="bg-BG"/>
+        </w:rPr>
+        <w:t>тип на клетките</w:t>
+      </w:r>
+      <w:r>
+        <w:rPr>
+          <w:lang w:val="bg-BG"/>
+        </w:rPr>
+        <w:t>, за да покаже</w:t>
+      </w:r>
+      <w:r>
+        <w:rPr>
+          <w:lang w:val="bg-BG"/>
+        </w:rPr>
+        <w:t>те</w:t>
+      </w:r>
+      <w:r>
+        <w:rPr>
+          <w:lang w:val="bg-BG"/>
+        </w:rPr>
+        <w:t xml:space="preserve"> данните в желания от вас формат</w:t>
       </w:r>
       <w:r>
         <w:rPr>
@@ -774,14 +874,46 @@
         <w:rPr>
           <w:lang w:val="bg-BG"/>
         </w:rPr>
-        <w:t>Срещу клетката "</w:t>
-      </w:r>
-      <w:r>
-        <w:rPr>
-          <w:b/>
-          <w:lang w:val="bg-BG"/>
-        </w:rPr>
-        <w:t>Тотална цена</w:t>
+        <w:t>Добавете</w:t>
+      </w:r>
+      <w:r>
+        <w:rPr>
+          <w:lang w:val="bg-BG"/>
+        </w:rPr>
+        <w:t xml:space="preserve"> клетка</w:t>
+      </w:r>
+      <w:r>
+        <w:rPr>
+          <w:lang w:val="bg-BG"/>
+        </w:rPr>
+        <w:t xml:space="preserve"> с текст</w:t>
+      </w:r>
+      <w:r>
+        <w:rPr>
+          <w:lang w:val="bg-BG"/>
+        </w:rPr>
+        <w:t xml:space="preserve"> "</w:t>
+      </w:r>
+      <w:r>
+        <w:rPr>
+          <w:b/>
+          <w:lang w:val="bg-BG"/>
+        </w:rPr>
+        <w:t>Обща</w:t>
+      </w:r>
+      <w:r>
+        <w:rPr>
+          <w:b/>
+          <w:lang w:val="bg-BG"/>
+        </w:rPr>
+        <w:t xml:space="preserve"> </w:t>
+      </w:r>
+      <w:r>
+        <w:rPr>
+          <w:b/>
+          <w:lang w:val="bg-BG"/>
+        </w:rPr>
+        <w:t>сума</w:t>
       </w:r>
       <w:r>
         <w:rPr>
@@ -793,7 +925,73 @@
         <w:rPr>
           <w:lang w:val="bg-BG"/>
         </w:rPr>
-        <w:t xml:space="preserve">трябва да сметнете цената за всички продукти. За целта може да използвате готовите данни от клетките по колона </w:t>
+        <w:t>и</w:t>
+      </w:r>
+      <w:r>
+        <w:rPr>
+          <w:lang w:val="bg-BG"/>
+        </w:rPr>
+        <w:t xml:space="preserve"> срещу нея</w:t>
+      </w:r>
+      <w:r>
+        <w:rPr>
+          <w:lang w:val="bg-BG"/>
+        </w:rPr>
+        <w:t xml:space="preserve"> </w:t>
+      </w:r>
+      <w:r>
+        <w:rPr>
+          <w:lang w:val="bg-BG"/>
+        </w:rPr>
+        <w:t>сметнете</w:t>
+      </w:r>
+      <w:r>
+        <w:rPr>
+          <w:lang w:val="bg-BG"/>
+        </w:rPr>
+        <w:t xml:space="preserve"> сумата от</w:t>
+      </w:r>
+      <w:r>
+        <w:rPr>
+          <w:lang w:val="bg-BG"/>
+        </w:rPr>
+        <w:t xml:space="preserve"> цен</w:t>
+      </w:r>
+      <w:r>
+        <w:rPr>
+          <w:lang w:val="bg-BG"/>
+        </w:rPr>
+        <w:t>ите</w:t>
+      </w:r>
+      <w:r>
+        <w:rPr>
+          <w:lang w:val="bg-BG"/>
+        </w:rPr>
+        <w:t xml:space="preserve"> </w:t>
+      </w:r>
+      <w:r>
+        <w:rPr>
+          <w:lang w:val="bg-BG"/>
+        </w:rPr>
+        <w:t>н</w:t>
+      </w:r>
+      <w:r>
+        <w:rPr>
+          <w:lang w:val="bg-BG"/>
+        </w:rPr>
+        <w:t xml:space="preserve">а всички продукти. За целта може да използвате готовите данни от клетките </w:t>
+      </w:r>
+      <w:r>
+        <w:rPr>
+          <w:lang w:val="bg-BG"/>
+        </w:rPr>
+        <w:t>в</w:t>
+      </w:r>
+      <w:r>
+        <w:rPr>
+          <w:lang w:val="bg-BG"/>
+        </w:rPr>
+        <w:t xml:space="preserve"> колона </w:t>
       </w:r>
       <w:r>
         <w:rPr>
@@ -852,7 +1050,8 @@
           <w:ilvl w:val="0"/>
           <w:numId w:val="10"/>
         </w:numPr>
-        <w:ind w:left="426" w:hanging="426"/>
+        <w:spacing w:before="400"/>
+        <w:ind w:left="425" w:hanging="425"/>
         <w:rPr>
           <w:lang w:val="bg-BG"/>
         </w:rPr>
@@ -900,7 +1099,21 @@
           <w:b/>
           <w:lang w:val="bg-BG"/>
         </w:rPr>
-        <w:t>10.10 – 10.11 2023г</w:t>
+        <w:t>10.10 – 10.11</w:t>
+      </w:r>
+      <w:r>
+        <w:rPr>
+          <w:b/>
+          <w:lang w:val="bg-BG"/>
+        </w:rPr>
+        <w:t>.</w:t>
+      </w:r>
+      <w:r>
+        <w:rPr>
+          <w:b/>
+          <w:lang w:val="bg-BG"/>
+        </w:rPr>
+        <w:t>2023г</w:t>
       </w:r>
       <w:r>
         <w:rPr>
@@ -927,14 +1140,12 @@
         </w:rPr>
         <w:t>.</w:t>
       </w:r>
-      <w:proofErr w:type="spellStart"/>
       <w:r>
         <w:rPr>
           <w:b/>
         </w:rPr>
         <w:t>xlsx</w:t>
       </w:r>
-      <w:proofErr w:type="spellEnd"/>
       <w:r>
         <w:rPr>
           <w:lang w:val="bg-BG"/>
@@ -978,6 +1189,13 @@
           <w:lang w:val="bg-BG"/>
         </w:rPr>
         <w:t xml:space="preserve"> данните</w:t>
+      </w:r>
+      <w:r>
+        <w:rPr>
+          <w:bCs/>
+          <w:lang w:val="bg-BG"/>
+        </w:rPr>
+        <w:t>,</w:t>
       </w:r>
       <w:r>
         <w:rPr>
@@ -1047,8 +1265,6 @@
         </w:rPr>
         <w:t xml:space="preserve"> за целия период </w:t>
       </w:r>
-      <w:bookmarkStart w:id="0" w:name="_GoBack"/>
-      <w:bookmarkEnd w:id="0"/>
     </w:p>
     <w:p>
       <w:pPr>
@@ -1066,7 +1282,7 @@
           <w:b/>
           <w:lang w:val="bg-BG"/>
         </w:rPr>
-        <w:t>Максималната</w:t>
+        <w:t>Максимална</w:t>
       </w:r>
       <w:r>
         <w:rPr>
@@ -1117,7 +1333,7 @@
           <w:b/>
           <w:lang w:val="bg-BG"/>
         </w:rPr>
-        <w:t>Температурната аплитуда</w:t>
+        <w:t>Температурна аплитуда</w:t>
       </w:r>
     </w:p>
     <w:p>
@@ -1196,7 +1412,7 @@
 </file>
 
 <file path=word/endnotes.xml><?xml version="1.0" encoding="utf-8"?>
-<w:endnotes xmlns:wpc="http://schemas.microsoft.com/office/word/2010/wordprocessingCanvas" xmlns:cx="http://schemas.microsoft.com/office/drawing/2014/chartex" xmlns:cx1="http://schemas.microsoft.com/office/drawing/2015/9/8/chartex" xmlns:mc="http://schemas.openxmlformats.org/markup-compatibility/2006" xmlns:o="urn:schemas-microsoft-com:office:office" xmlns:r="http://schemas.openxmlformats.org/officeDocument/2006/relationships" xmlns:m="http://schemas.openxmlformats.org/officeDocument/2006/math" xmlns:v="urn:schemas-microsoft-com:vml" xmlns:wp14="http://schemas.microsoft.com/office/word/2010/wordprocessingDrawing" xmlns:wp="http://schemas.openxmlformats.org/drawingml/2006/wordprocessingDrawing" xmlns:w10="urn:schemas-microsoft-com:office:word" xmlns:w="http://schemas.openxmlformats.org/wordprocessingml/2006/main" xmlns:w14="http://schemas.microsoft.com/office/word/2010/wordml" xmlns:w15="http://schemas.microsoft.com/office/word/2012/wordml" xmlns:w16se="http://schemas.microsoft.com/office/word/2015/wordml/symex" xmlns:wpg="http://schemas.microsoft.com/office/word/2010/wordprocessingGroup" xmlns:wpi="http://schemas.microsoft.com/office/word/2010/wordprocessingInk" xmlns:wne="http://schemas.microsoft.com/office/word/2006/wordml" xmlns:wps="http://schemas.microsoft.com/office/word/2010/wordprocessingShape" mc:Ignorable="w14 w15 w16se wp14">
+<w:endnotes xmlns:wpc="http://schemas.microsoft.com/office/word/2010/wordprocessingCanvas" xmlns:cx="http://schemas.microsoft.com/office/drawing/2014/chartex" xmlns:cx1="http://schemas.microsoft.com/office/drawing/2015/9/8/chartex" xmlns:cx2="http://schemas.microsoft.com/office/drawing/2015/10/21/chartex" xmlns:cx3="http://schemas.microsoft.com/office/drawing/2016/5/9/chartex" xmlns:cx4="http://schemas.microsoft.com/office/drawing/2016/5/10/chartex" xmlns:cx5="http://schemas.microsoft.com/office/drawing/2016/5/11/chartex" xmlns:cx6="http://schemas.microsoft.com/office/drawing/2016/5/12/chartex" xmlns:cx7="http://schemas.microsoft.com/office/drawing/2016/5/13/chartex" xmlns:cx8="http://schemas.microsoft.com/office/drawing/2016/5/14/chartex" xmlns:mc="http://schemas.openxmlformats.org/markup-compatibility/2006" xmlns:aink="http://schemas.microsoft.com/office/drawing/2016/ink" xmlns:am3d="http://schemas.microsoft.com/office/drawing/2017/model3d" xmlns:o="urn:schemas-microsoft-com:office:office" xmlns:oel="http://schemas.microsoft.com/office/2019/extlst" xmlns:r="http://schemas.openxmlformats.org/officeDocument/2006/relationships" xmlns:m="http://schemas.openxmlformats.org/officeDocument/2006/math" xmlns:v="urn:schemas-microsoft-com:vml" xmlns:wp14="http://schemas.microsoft.com/office/word/2010/wordprocessingDrawing" xmlns:wp="http://schemas.openxmlformats.org/drawingml/2006/wordprocessingDrawing" xmlns:w10="urn:schemas-microsoft-com:office:word" xmlns:w="http://schemas.openxmlformats.org/wordprocessingml/2006/main" xmlns:w14="http://schemas.microsoft.com/office/word/2010/wordml" xmlns:w15="http://schemas.microsoft.com/office/word/2012/wordml" xmlns:w16cex="http://schemas.microsoft.com/office/word/2018/wordml/cex" xmlns:w16cid="http://schemas.microsoft.com/office/word/2016/wordml/cid" xmlns:w16="http://schemas.microsoft.com/office/word/2018/wordml" xmlns:w16sdtdh="http://schemas.microsoft.com/office/word/2020/wordml/sdtdatahash" xmlns:w16se="http://schemas.microsoft.com/office/word/2015/wordml/symex" xmlns:wpg="http://schemas.microsoft.com/office/word/2010/wordprocessingGroup" xmlns:wpi="http://schemas.microsoft.com/office/word/2010/wordprocessingInk" xmlns:wne="http://schemas.microsoft.com/office/word/2006/wordml" xmlns:wps="http://schemas.microsoft.com/office/word/2010/wordprocessingShape" mc:Ignorable="w14 w15 w16se w16cid w16 w16cex w16sdtdh wp14">
   <w:endnote w:type="separator" w:id="-1">
     <w:p>
       <w:pPr>
@@ -1221,7 +1437,7 @@
 </file>
 
 <file path=word/footer1.xml><?xml version="1.0" encoding="utf-8"?>
-<w:ftr xmlns:wpc="http://schemas.microsoft.com/office/word/2010/wordprocessingCanvas" xmlns:cx="http://schemas.microsoft.com/office/drawing/2014/chartex" xmlns:cx1="http://schemas.microsoft.com/office/drawing/2015/9/8/chartex" xmlns:mc="http://schemas.openxmlformats.org/markup-compatibility/2006" xmlns:o="urn:schemas-microsoft-com:office:office" xmlns:r="http://schemas.openxmlformats.org/officeDocument/2006/relationships" xmlns:m="http://schemas.openxmlformats.org/officeDocument/2006/math" xmlns:v="urn:schemas-microsoft-com:vml" xmlns:wp14="http://schemas.microsoft.com/office/word/2010/wordprocessingDrawing" xmlns:wp="http://schemas.openxmlformats.org/drawingml/2006/wordprocessingDrawing" xmlns:w10="urn:schemas-microsoft-com:office:word" xmlns:w="http://schemas.openxmlformats.org/wordprocessingml/2006/main" xmlns:w14="http://schemas.microsoft.com/office/word/2010/wordml" xmlns:w15="http://schemas.microsoft.com/office/word/2012/wordml" xmlns:w16se="http://schemas.microsoft.com/office/word/2015/wordml/symex" xmlns:wpg="http://schemas.microsoft.com/office/word/2010/wordprocessingGroup" xmlns:wpi="http://schemas.microsoft.com/office/word/2010/wordprocessingInk" xmlns:wne="http://schemas.microsoft.com/office/word/2006/wordml" xmlns:wps="http://schemas.microsoft.com/office/word/2010/wordprocessingShape" mc:Ignorable="w14 w15 w16se wp14">
+<w:ftr xmlns:wpc="http://schemas.microsoft.com/office/word/2010/wordprocessingCanvas" xmlns:cx="http://schemas.microsoft.com/office/drawing/2014/chartex" xmlns:cx1="http://schemas.microsoft.com/office/drawing/2015/9/8/chartex" xmlns:cx2="http://schemas.microsoft.com/office/drawing/2015/10/21/chartex" xmlns:cx3="http://schemas.microsoft.com/office/drawing/2016/5/9/chartex" xmlns:cx4="http://schemas.microsoft.com/office/drawing/2016/5/10/chartex" xmlns:cx5="http://schemas.microsoft.com/office/drawing/2016/5/11/chartex" xmlns:cx6="http://schemas.microsoft.com/office/drawing/2016/5/12/chartex" xmlns:cx7="http://schemas.microsoft.com/office/drawing/2016/5/13/chartex" xmlns:cx8="http://schemas.microsoft.com/office/drawing/2016/5/14/chartex" xmlns:mc="http://schemas.openxmlformats.org/markup-compatibility/2006" xmlns:aink="http://schemas.microsoft.com/office/drawing/2016/ink" xmlns:am3d="http://schemas.microsoft.com/office/drawing/2017/model3d" xmlns:o="urn:schemas-microsoft-com:office:office" xmlns:oel="http://schemas.microsoft.com/office/2019/extlst" xmlns:r="http://schemas.openxmlformats.org/officeDocument/2006/relationships" xmlns:m="http://schemas.openxmlformats.org/officeDocument/2006/math" xmlns:v="urn:schemas-microsoft-com:vml" xmlns:wp14="http://schemas.microsoft.com/office/word/2010/wordprocessingDrawing" xmlns:wp="http://schemas.openxmlformats.org/drawingml/2006/wordprocessingDrawing" xmlns:w10="urn:schemas-microsoft-com:office:word" xmlns:w="http://schemas.openxmlformats.org/wordprocessingml/2006/main" xmlns:w14="http://schemas.microsoft.com/office/word/2010/wordml" xmlns:w15="http://schemas.microsoft.com/office/word/2012/wordml" xmlns:w16cex="http://schemas.microsoft.com/office/word/2018/wordml/cex" xmlns:w16cid="http://schemas.microsoft.com/office/word/2016/wordml/cid" xmlns:w16="http://schemas.microsoft.com/office/word/2018/wordml" xmlns:w16sdtdh="http://schemas.microsoft.com/office/word/2020/wordml/sdtdatahash" xmlns:w16se="http://schemas.microsoft.com/office/word/2015/wordml/symex" xmlns:wpg="http://schemas.microsoft.com/office/word/2010/wordprocessingGroup" xmlns:wpi="http://schemas.microsoft.com/office/word/2010/wordprocessingInk" xmlns:wne="http://schemas.microsoft.com/office/word/2006/wordml" xmlns:wps="http://schemas.microsoft.com/office/word/2010/wordprocessingShape" mc:Ignorable="w14 w15 w16se w16cid w16 w16cex w16sdtdh wp14">
   <w:p>
     <w:pPr>
       <w:pStyle w:val="Footer"/>
@@ -1986,7 +2202,7 @@
             </wp:anchor>
           </w:drawing>
         </mc:Choice>
-        <mc:Fallback xmlns:cx2="http://schemas.microsoft.com/office/drawing/2015/10/21/chartex" xmlns:cx3="http://schemas.microsoft.com/office/drawing/2016/5/9/chartex" xmlns:cx4="http://schemas.microsoft.com/office/drawing/2016/5/10/chartex" xmlns:cx5="http://schemas.microsoft.com/office/drawing/2016/5/11/chartex" xmlns:cx6="http://schemas.microsoft.com/office/drawing/2016/5/12/chartex" xmlns:cx7="http://schemas.microsoft.com/office/drawing/2016/5/13/chartex" xmlns:cx8="http://schemas.microsoft.com/office/drawing/2016/5/14/chartex" xmlns:aink="http://schemas.microsoft.com/office/drawing/2016/ink" xmlns:am3d="http://schemas.microsoft.com/office/drawing/2017/model3d" xmlns:oel="http://schemas.microsoft.com/office/2019/extlst" xmlns:w16cex="http://schemas.microsoft.com/office/word/2018/wordml/cex" xmlns:w16cid="http://schemas.microsoft.com/office/word/2016/wordml/cid" xmlns:w16="http://schemas.microsoft.com/office/word/2018/wordml" xmlns:w16sdtdh="http://schemas.microsoft.com/office/word/2020/wordml/sdtdatahash">
+        <mc:Fallback>
           <w:pict>
             <v:line w14:anchorId="23DA4A24" id="Straight Connector 19" o:spid="_x0000_s1026" style="position:absolute;flip:y;z-index:251659264;visibility:visible;mso-wrap-style:square;mso-width-percent:0;mso-height-percent:0;mso-wrap-distance-left:9pt;mso-wrap-distance-top:0;mso-wrap-distance-right:9pt;mso-wrap-distance-bottom:0;mso-position-horizontal:absolute;mso-position-horizontal-relative:text;mso-position-vertical:absolute;mso-position-vertical-relative:text;mso-width-percent:0;mso-height-percent:0;mso-width-relative:page;mso-height-relative:page" from="-.1pt,5.2pt" to="520.7pt,5.2pt" o:gfxdata="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" strokecolor="#974706 [1609]" strokeweight="1pt">
               <v:stroke endcap="round"/>
@@ -2365,7 +2581,7 @@
 </file>
 
 <file path=word/footnotes.xml><?xml version="1.0" encoding="utf-8"?>
-<w:footnotes xmlns:wpc="http://schemas.microsoft.com/office/word/2010/wordprocessingCanvas" xmlns:cx="http://schemas.microsoft.com/office/drawing/2014/chartex" xmlns:cx1="http://schemas.microsoft.com/office/drawing/2015/9/8/chartex" xmlns:mc="http://schemas.openxmlformats.org/markup-compatibility/2006" xmlns:o="urn:schemas-microsoft-com:office:office" xmlns:r="http://schemas.openxmlformats.org/officeDocument/2006/relationships" xmlns:m="http://schemas.openxmlformats.org/officeDocument/2006/math" xmlns:v="urn:schemas-microsoft-com:vml" xmlns:wp14="http://schemas.microsoft.com/office/word/2010/wordprocessingDrawing" xmlns:wp="http://schemas.openxmlformats.org/drawingml/2006/wordprocessingDrawing" xmlns:w10="urn:schemas-microsoft-com:office:word" xmlns:w="http://schemas.openxmlformats.org/wordprocessingml/2006/main" xmlns:w14="http://schemas.microsoft.com/office/word/2010/wordml" xmlns:w15="http://schemas.microsoft.com/office/word/2012/wordml" xmlns:w16se="http://schemas.microsoft.com/office/word/2015/wordml/symex" xmlns:wpg="http://schemas.microsoft.com/office/word/2010/wordprocessingGroup" xmlns:wpi="http://schemas.microsoft.com/office/word/2010/wordprocessingInk" xmlns:wne="http://schemas.microsoft.com/office/word/2006/wordml" xmlns:wps="http://schemas.microsoft.com/office/word/2010/wordprocessingShape" mc:Ignorable="w14 w15 w16se wp14">
+<w:footnotes xmlns:wpc="http://schemas.microsoft.com/office/word/2010/wordprocessingCanvas" xmlns:cx="http://schemas.microsoft.com/office/drawing/2014/chartex" xmlns:cx1="http://schemas.microsoft.com/office/drawing/2015/9/8/chartex" xmlns:cx2="http://schemas.microsoft.com/office/drawing/2015/10/21/chartex" xmlns:cx3="http://schemas.microsoft.com/office/drawing/2016/5/9/chartex" xmlns:cx4="http://schemas.microsoft.com/office/drawing/2016/5/10/chartex" xmlns:cx5="http://schemas.microsoft.com/office/drawing/2016/5/11/chartex" xmlns:cx6="http://schemas.microsoft.com/office/drawing/2016/5/12/chartex" xmlns:cx7="http://schemas.microsoft.com/office/drawing/2016/5/13/chartex" xmlns:cx8="http://schemas.microsoft.com/office/drawing/2016/5/14/chartex" xmlns:mc="http://schemas.openxmlformats.org/markup-compatibility/2006" xmlns:aink="http://schemas.microsoft.com/office/drawing/2016/ink" xmlns:am3d="http://schemas.microsoft.com/office/drawing/2017/model3d" xmlns:o="urn:schemas-microsoft-com:office:office" xmlns:oel="http://schemas.microsoft.com/office/2019/extlst" xmlns:r="http://schemas.openxmlformats.org/officeDocument/2006/relationships" xmlns:m="http://schemas.openxmlformats.org/officeDocument/2006/math" xmlns:v="urn:schemas-microsoft-com:vml" xmlns:wp14="http://schemas.microsoft.com/office/word/2010/wordprocessingDrawing" xmlns:wp="http://schemas.openxmlformats.org/drawingml/2006/wordprocessingDrawing" xmlns:w10="urn:schemas-microsoft-com:office:word" xmlns:w="http://schemas.openxmlformats.org/wordprocessingml/2006/main" xmlns:w14="http://schemas.microsoft.com/office/word/2010/wordml" xmlns:w15="http://schemas.microsoft.com/office/word/2012/wordml" xmlns:w16cex="http://schemas.microsoft.com/office/word/2018/wordml/cex" xmlns:w16cid="http://schemas.microsoft.com/office/word/2016/wordml/cid" xmlns:w16="http://schemas.microsoft.com/office/word/2018/wordml" xmlns:w16sdtdh="http://schemas.microsoft.com/office/word/2020/wordml/sdtdatahash" xmlns:w16se="http://schemas.microsoft.com/office/word/2015/wordml/symex" xmlns:wpg="http://schemas.microsoft.com/office/word/2010/wordprocessingGroup" xmlns:wpi="http://schemas.microsoft.com/office/word/2010/wordprocessingInk" xmlns:wne="http://schemas.microsoft.com/office/word/2006/wordml" xmlns:wps="http://schemas.microsoft.com/office/word/2010/wordprocessingShape" mc:Ignorable="w14 w15 w16se w16cid w16 w16cex w16sdtdh wp14">
   <w:footnote w:type="separator" w:id="-1">
     <w:p>
       <w:pPr>
@@ -2390,7 +2606,7 @@
 </file>
 
 <file path=word/header1.xml><?xml version="1.0" encoding="utf-8"?>
-<w:hdr xmlns:wpc="http://schemas.microsoft.com/office/word/2010/wordprocessingCanvas" xmlns:cx="http://schemas.microsoft.com/office/drawing/2014/chartex" xmlns:cx1="http://schemas.microsoft.com/office/drawing/2015/9/8/chartex" xmlns:mc="http://schemas.openxmlformats.org/markup-compatibility/2006" xmlns:o="urn:schemas-microsoft-com:office:office" xmlns:r="http://schemas.openxmlformats.org/officeDocument/2006/relationships" xmlns:m="http://schemas.openxmlformats.org/officeDocument/2006/math" xmlns:v="urn:schemas-microsoft-com:vml" xmlns:wp14="http://schemas.microsoft.com/office/word/2010/wordprocessingDrawing" xmlns:wp="http://schemas.openxmlformats.org/drawingml/2006/wordprocessingDrawing" xmlns:w10="urn:schemas-microsoft-com:office:word" xmlns:w="http://schemas.openxmlformats.org/wordprocessingml/2006/main" xmlns:w14="http://schemas.microsoft.com/office/word/2010/wordml" xmlns:w15="http://schemas.microsoft.com/office/word/2012/wordml" xmlns:w16se="http://schemas.microsoft.com/office/word/2015/wordml/symex" xmlns:wpg="http://schemas.microsoft.com/office/word/2010/wordprocessingGroup" xmlns:wpi="http://schemas.microsoft.com/office/word/2010/wordprocessingInk" xmlns:wne="http://schemas.microsoft.com/office/word/2006/wordml" xmlns:wps="http://schemas.microsoft.com/office/word/2010/wordprocessingShape" mc:Ignorable="w14 w15 w16se wp14">
+<w:hdr xmlns:wpc="http://schemas.microsoft.com/office/word/2010/wordprocessingCanvas" xmlns:cx="http://schemas.microsoft.com/office/drawing/2014/chartex" xmlns:cx1="http://schemas.microsoft.com/office/drawing/2015/9/8/chartex" xmlns:cx2="http://schemas.microsoft.com/office/drawing/2015/10/21/chartex" xmlns:cx3="http://schemas.microsoft.com/office/drawing/2016/5/9/chartex" xmlns:cx4="http://schemas.microsoft.com/office/drawing/2016/5/10/chartex" xmlns:cx5="http://schemas.microsoft.com/office/drawing/2016/5/11/chartex" xmlns:cx6="http://schemas.microsoft.com/office/drawing/2016/5/12/chartex" xmlns:cx7="http://schemas.microsoft.com/office/drawing/2016/5/13/chartex" xmlns:cx8="http://schemas.microsoft.com/office/drawing/2016/5/14/chartex" xmlns:mc="http://schemas.openxmlformats.org/markup-compatibility/2006" xmlns:aink="http://schemas.microsoft.com/office/drawing/2016/ink" xmlns:am3d="http://schemas.microsoft.com/office/drawing/2017/model3d" xmlns:o="urn:schemas-microsoft-com:office:office" xmlns:oel="http://schemas.microsoft.com/office/2019/extlst" xmlns:r="http://schemas.openxmlformats.org/officeDocument/2006/relationships" xmlns:m="http://schemas.openxmlformats.org/officeDocument/2006/math" xmlns:v="urn:schemas-microsoft-com:vml" xmlns:wp14="http://schemas.microsoft.com/office/word/2010/wordprocessingDrawing" xmlns:wp="http://schemas.openxmlformats.org/drawingml/2006/wordprocessingDrawing" xmlns:w10="urn:schemas-microsoft-com:office:word" xmlns:w="http://schemas.openxmlformats.org/wordprocessingml/2006/main" xmlns:w14="http://schemas.microsoft.com/office/word/2010/wordml" xmlns:w15="http://schemas.microsoft.com/office/word/2012/wordml" xmlns:w16cex="http://schemas.microsoft.com/office/word/2018/wordml/cex" xmlns:w16cid="http://schemas.microsoft.com/office/word/2016/wordml/cid" xmlns:w16="http://schemas.microsoft.com/office/word/2018/wordml" xmlns:w16sdtdh="http://schemas.microsoft.com/office/word/2020/wordml/sdtdatahash" xmlns:w16se="http://schemas.microsoft.com/office/word/2015/wordml/symex" xmlns:wpg="http://schemas.microsoft.com/office/word/2010/wordprocessingGroup" xmlns:wpi="http://schemas.microsoft.com/office/word/2010/wordprocessingInk" xmlns:wne="http://schemas.microsoft.com/office/word/2006/wordml" xmlns:wps="http://schemas.microsoft.com/office/word/2010/wordprocessingShape" mc:Ignorable="w14 w15 w16se w16cid w16 w16cex w16sdtdh wp14">
   <w:p>
     <w:pPr>
       <w:pStyle w:val="Header"/>
@@ -2401,7 +2617,7 @@
 </file>
 
 <file path=word/numbering.xml><?xml version="1.0" encoding="utf-8"?>
-<w:numbering xmlns:wpc="http://schemas.microsoft.com/office/word/2010/wordprocessingCanvas" xmlns:cx="http://schemas.microsoft.com/office/drawing/2014/chartex" xmlns:cx1="http://schemas.microsoft.com/office/drawing/2015/9/8/chartex" xmlns:mc="http://schemas.openxmlformats.org/markup-compatibility/2006" xmlns:o="urn:schemas-microsoft-com:office:office" xmlns:r="http://schemas.openxmlformats.org/officeDocument/2006/relationships" xmlns:m="http://schemas.openxmlformats.org/officeDocument/2006/math" xmlns:v="urn:schemas-microsoft-com:vml" xmlns:wp14="http://schemas.microsoft.com/office/word/2010/wordprocessingDrawing" xmlns:wp="http://schemas.openxmlformats.org/drawingml/2006/wordprocessingDrawing" xmlns:w10="urn:schemas-microsoft-com:office:word" xmlns:w="http://schemas.openxmlformats.org/wordprocessingml/2006/main" xmlns:w14="http://schemas.microsoft.com/office/word/2010/wordml" xmlns:w15="http://schemas.microsoft.com/office/word/2012/wordml" xmlns:w16se="http://schemas.microsoft.com/office/word/2015/wordml/symex" xmlns:wpg="http://schemas.microsoft.com/office/word/2010/wordprocessingGroup" xmlns:wpi="http://schemas.microsoft.com/office/word/2010/wordprocessingInk" xmlns:wne="http://schemas.microsoft.com/office/word/2006/wordml" xmlns:wps="http://schemas.microsoft.com/office/word/2010/wordprocessingShape" mc:Ignorable="w14 w15 w16se wp14">
+<w:numbering xmlns:wpc="http://schemas.microsoft.com/office/word/2010/wordprocessingCanvas" xmlns:cx="http://schemas.microsoft.com/office/drawing/2014/chartex" xmlns:cx1="http://schemas.microsoft.com/office/drawing/2015/9/8/chartex" xmlns:cx2="http://schemas.microsoft.com/office/drawing/2015/10/21/chartex" xmlns:cx3="http://schemas.microsoft.com/office/drawing/2016/5/9/chartex" xmlns:cx4="http://schemas.microsoft.com/office/drawing/2016/5/10/chartex" xmlns:cx5="http://schemas.microsoft.com/office/drawing/2016/5/11/chartex" xmlns:cx6="http://schemas.microsoft.com/office/drawing/2016/5/12/chartex" xmlns:cx7="http://schemas.microsoft.com/office/drawing/2016/5/13/chartex" xmlns:cx8="http://schemas.microsoft.com/office/drawing/2016/5/14/chartex" xmlns:mc="http://schemas.openxmlformats.org/markup-compatibility/2006" xmlns:aink="http://schemas.microsoft.com/office/drawing/2016/ink" xmlns:am3d="http://schemas.microsoft.com/office/drawing/2017/model3d" xmlns:o="urn:schemas-microsoft-com:office:office" xmlns:oel="http://schemas.microsoft.com/office/2019/extlst" xmlns:r="http://schemas.openxmlformats.org/officeDocument/2006/relationships" xmlns:m="http://schemas.openxmlformats.org/officeDocument/2006/math" xmlns:v="urn:schemas-microsoft-com:vml" xmlns:wp14="http://schemas.microsoft.com/office/word/2010/wordprocessingDrawing" xmlns:wp="http://schemas.openxmlformats.org/drawingml/2006/wordprocessingDrawing" xmlns:w10="urn:schemas-microsoft-com:office:word" xmlns:w="http://schemas.openxmlformats.org/wordprocessingml/2006/main" xmlns:w14="http://schemas.microsoft.com/office/word/2010/wordml" xmlns:w15="http://schemas.microsoft.com/office/word/2012/wordml" xmlns:w16cex="http://schemas.microsoft.com/office/word/2018/wordml/cex" xmlns:w16cid="http://schemas.microsoft.com/office/word/2016/wordml/cid" xmlns:w16="http://schemas.microsoft.com/office/word/2018/wordml" xmlns:w16sdtdh="http://schemas.microsoft.com/office/word/2020/wordml/sdtdatahash" xmlns:w16se="http://schemas.microsoft.com/office/word/2015/wordml/symex" xmlns:wpg="http://schemas.microsoft.com/office/word/2010/wordprocessingGroup" xmlns:wpi="http://schemas.microsoft.com/office/word/2010/wordprocessingInk" xmlns:wne="http://schemas.microsoft.com/office/word/2006/wordml" xmlns:wps="http://schemas.microsoft.com/office/word/2010/wordprocessingShape" mc:Ignorable="w14 w15 w16se w16cid w16 w16cex w16sdtdh wp14">
   <w:abstractNum w:abstractNumId="0" w15:restartNumberingAfterBreak="0">
     <w:nsid w:val="13A00DEC"/>
     <w:multiLevelType w:val="hybridMultilevel"/>
@@ -3624,40 +3840,40 @@
       </w:rPr>
     </w:lvl>
   </w:abstractNum>
-  <w:num w:numId="1">
+  <w:num w:numId="1" w16cid:durableId="150371858">
     <w:abstractNumId w:val="0"/>
   </w:num>
-  <w:num w:numId="2">
+  <w:num w:numId="2" w16cid:durableId="1346403746">
     <w:abstractNumId w:val="8"/>
   </w:num>
-  <w:num w:numId="3">
+  <w:num w:numId="3" w16cid:durableId="1588463007">
     <w:abstractNumId w:val="10"/>
   </w:num>
-  <w:num w:numId="4">
+  <w:num w:numId="4" w16cid:durableId="660427405">
     <w:abstractNumId w:val="11"/>
   </w:num>
-  <w:num w:numId="5">
+  <w:num w:numId="5" w16cid:durableId="1226452591">
     <w:abstractNumId w:val="5"/>
   </w:num>
-  <w:num w:numId="6">
+  <w:num w:numId="6" w16cid:durableId="564535186">
     <w:abstractNumId w:val="7"/>
   </w:num>
-  <w:num w:numId="7">
+  <w:num w:numId="7" w16cid:durableId="505947822">
     <w:abstractNumId w:val="3"/>
   </w:num>
-  <w:num w:numId="8">
+  <w:num w:numId="8" w16cid:durableId="80680644">
     <w:abstractNumId w:val="2"/>
   </w:num>
-  <w:num w:numId="9">
+  <w:num w:numId="9" w16cid:durableId="1177381086">
     <w:abstractNumId w:val="9"/>
   </w:num>
-  <w:num w:numId="10">
+  <w:num w:numId="10" w16cid:durableId="1462456613">
     <w:abstractNumId w:val="6"/>
   </w:num>
-  <w:num w:numId="11">
+  <w:num w:numId="11" w16cid:durableId="2120296505">
     <w:abstractNumId w:val="4"/>
   </w:num>
-  <w:num w:numId="12">
+  <w:num w:numId="12" w16cid:durableId="66878335">
     <w:abstractNumId w:val="1"/>
   </w:num>
   <w:numIdMacAtCleanup w:val="4"/>
@@ -3665,7 +3881,7 @@
 </file>
 
 <file path=word/styles.xml><?xml version="1.0" encoding="utf-8"?>
-<w:styles xmlns:mc="http://schemas.openxmlformats.org/markup-compatibility/2006" xmlns:r="http://schemas.openxmlformats.org/officeDocument/2006/relationships" xmlns:w="http://schemas.openxmlformats.org/wordprocessingml/2006/main" xmlns:w14="http://schemas.microsoft.com/office/word/2010/wordml" xmlns:w15="http://schemas.microsoft.com/office/word/2012/wordml" xmlns:w16se="http://schemas.microsoft.com/office/word/2015/wordml/symex" mc:Ignorable="w14 w15 w16se">
+<w:styles xmlns:mc="http://schemas.openxmlformats.org/markup-compatibility/2006" xmlns:r="http://schemas.openxmlformats.org/officeDocument/2006/relationships" xmlns:w="http://schemas.openxmlformats.org/wordprocessingml/2006/main" xmlns:w14="http://schemas.microsoft.com/office/word/2010/wordml" xmlns:w15="http://schemas.microsoft.com/office/word/2012/wordml" xmlns:w16cex="http://schemas.microsoft.com/office/word/2018/wordml/cex" xmlns:w16cid="http://schemas.microsoft.com/office/word/2016/wordml/cid" xmlns:w16="http://schemas.microsoft.com/office/word/2018/wordml" xmlns:w16sdtdh="http://schemas.microsoft.com/office/word/2020/wordml/sdtdatahash" xmlns:w16se="http://schemas.microsoft.com/office/word/2015/wordml/symex" mc:Ignorable="w14 w15 w16se w16cid w16 w16cex w16sdtdh">
   <w:docDefaults>
     <w:rPrDefault>
       <w:rPr>
@@ -3681,7 +3897,7 @@
       </w:pPr>
     </w:pPrDefault>
   </w:docDefaults>
-  <w:latentStyles w:defLockedState="0" w:defUIPriority="99" w:defSemiHidden="0" w:defUnhideWhenUsed="0" w:defQFormat="0" w:count="371">
+  <w:latentStyles w:defLockedState="0" w:defUIPriority="99" w:defSemiHidden="0" w:defUnhideWhenUsed="0" w:defQFormat="0" w:count="376">
     <w:lsdException w:name="Normal" w:uiPriority="0" w:qFormat="1"/>
     <w:lsdException w:name="heading 1" w:uiPriority="9" w:qFormat="1"/>
     <w:lsdException w:name="heading 2" w:semiHidden="1" w:uiPriority="9" w:unhideWhenUsed="1" w:qFormat="1"/>
@@ -4053,6 +4269,11 @@
     <w:lsdException w:name="List Table 5 Dark Accent 6" w:uiPriority="50"/>
     <w:lsdException w:name="List Table 6 Colorful Accent 6" w:uiPriority="51"/>
     <w:lsdException w:name="List Table 7 Colorful Accent 6" w:uiPriority="52"/>
+    <w:lsdException w:name="Mention" w:semiHidden="1" w:unhideWhenUsed="1"/>
+    <w:lsdException w:name="Smart Hyperlink" w:semiHidden="1" w:unhideWhenUsed="1"/>
+    <w:lsdException w:name="Hashtag" w:semiHidden="1" w:unhideWhenUsed="1"/>
+    <w:lsdException w:name="Unresolved Mention" w:semiHidden="1" w:unhideWhenUsed="1"/>
+    <w:lsdException w:name="Smart Link" w:semiHidden="1" w:unhideWhenUsed="1"/>
   </w:latentStyles>
   <w:style w:type="paragraph" w:default="1" w:styleId="Normal">
     <w:name w:val="Normal"/>
@@ -4491,8 +4712,8 @@
       <w:u w:val="single"/>
     </w:rPr>
   </w:style>
-  <w:style w:type="character" w:customStyle="1" w:styleId="UnresolvedMention">
-    <w:name w:val="Unresolved Mention"/>
+  <w:style w:type="character" w:customStyle="1" w:styleId="UnresolvedMention1">
+    <w:name w:val="Unresolved Mention1"/>
     <w:basedOn w:val="DefaultParagraphFont"/>
     <w:uiPriority w:val="99"/>
     <w:semiHidden/>

</xml_diff>